<commit_message>
Add route for Post
</commit_message>
<xml_diff>
--- a/00 Docs/Usecase.docx
+++ b/00 Docs/Usecase.docx
@@ -1,6 +1,6 @@
 
 <file path=word/document.xml><?xml version="1.0" encoding="utf-8"?>
-<w:document xmlns:wpc="http://schemas.microsoft.com/office/word/2010/wordprocessingCanvas" xmlns:cx="http://schemas.microsoft.com/office/drawing/2014/chartex" xmlns:cx1="http://schemas.microsoft.com/office/drawing/2015/9/8/chartex" xmlns:cx2="http://schemas.microsoft.com/office/drawing/2015/10/21/chartex" xmlns:cx3="http://schemas.microsoft.com/office/drawing/2016/5/9/chartex" xmlns:cx4="http://schemas.microsoft.com/office/drawing/2016/5/10/chartex" xmlns:cx5="http://schemas.microsoft.com/office/drawing/2016/5/11/chartex" xmlns:cx6="http://schemas.microsoft.com/office/drawing/2016/5/12/chartex" xmlns:cx7="http://schemas.microsoft.com/office/drawing/2016/5/13/chartex" xmlns:cx8="http://schemas.microsoft.com/office/drawing/2016/5/14/chartex" xmlns:mc="http://schemas.openxmlformats.org/markup-compatibility/2006" xmlns:aink="http://schemas.microsoft.com/office/drawing/2016/ink" xmlns:am3d="http://schemas.microsoft.com/office/drawing/2017/model3d" xmlns:o="urn:schemas-microsoft-com:office:office" xmlns:r="http://schemas.openxmlformats.org/officeDocument/2006/relationships" xmlns:m="http://schemas.openxmlformats.org/officeDocument/2006/math" xmlns:v="urn:schemas-microsoft-com:vml" xmlns:wp14="http://schemas.microsoft.com/office/word/2010/wordprocessingDrawing" xmlns:wp="http://schemas.openxmlformats.org/drawingml/2006/wordprocessingDrawing" xmlns:w10="urn:schemas-microsoft-com:office:word" xmlns:w="http://schemas.openxmlformats.org/wordprocessingml/2006/main" xmlns:w14="http://schemas.microsoft.com/office/word/2010/wordml" xmlns:w15="http://schemas.microsoft.com/office/word/2012/wordml" xmlns:w16cex="http://schemas.microsoft.com/office/word/2018/wordml/cex" xmlns:w16cid="http://schemas.microsoft.com/office/word/2016/wordml/cid" xmlns:w16="http://schemas.microsoft.com/office/word/2018/wordml" xmlns:w16se="http://schemas.microsoft.com/office/word/2015/wordml/symex" xmlns:wpg="http://schemas.microsoft.com/office/word/2010/wordprocessingGroup" xmlns:wpi="http://schemas.microsoft.com/office/word/2010/wordprocessingInk" xmlns:wne="http://schemas.microsoft.com/office/word/2006/wordml" xmlns:wps="http://schemas.microsoft.com/office/word/2010/wordprocessingShape" mc:Ignorable="w14 w15 w16se w16cid w16 w16cex wp14">
+<w:document xmlns:wpc="http://schemas.microsoft.com/office/word/2010/wordprocessingCanvas" xmlns:cx="http://schemas.microsoft.com/office/drawing/2014/chartex" xmlns:cx1="http://schemas.microsoft.com/office/drawing/2015/9/8/chartex" xmlns:cx2="http://schemas.microsoft.com/office/drawing/2015/10/21/chartex" xmlns:cx3="http://schemas.microsoft.com/office/drawing/2016/5/9/chartex" xmlns:cx4="http://schemas.microsoft.com/office/drawing/2016/5/10/chartex" xmlns:cx5="http://schemas.microsoft.com/office/drawing/2016/5/11/chartex" xmlns:cx6="http://schemas.microsoft.com/office/drawing/2016/5/12/chartex" xmlns:cx7="http://schemas.microsoft.com/office/drawing/2016/5/13/chartex" xmlns:cx8="http://schemas.microsoft.com/office/drawing/2016/5/14/chartex" xmlns:mc="http://schemas.openxmlformats.org/markup-compatibility/2006" xmlns:aink="http://schemas.microsoft.com/office/drawing/2016/ink" xmlns:am3d="http://schemas.microsoft.com/office/drawing/2017/model3d" xmlns:o="urn:schemas-microsoft-com:office:office" xmlns:r="http://schemas.openxmlformats.org/officeDocument/2006/relationships" xmlns:m="http://schemas.openxmlformats.org/officeDocument/2006/math" xmlns:v="urn:schemas-microsoft-com:vml" xmlns:wp14="http://schemas.microsoft.com/office/word/2010/wordprocessingDrawing" xmlns:wp="http://schemas.openxmlformats.org/drawingml/2006/wordprocessingDrawing" xmlns:w10="urn:schemas-microsoft-com:office:word" xmlns:w="http://schemas.openxmlformats.org/wordprocessingml/2006/main" xmlns:w14="http://schemas.microsoft.com/office/word/2010/wordml" xmlns:w15="http://schemas.microsoft.com/office/word/2012/wordml" xmlns:w16cex="http://schemas.microsoft.com/office/word/2018/wordml/cex" xmlns:w16cid="http://schemas.microsoft.com/office/word/2016/wordml/cid" xmlns:w16="http://schemas.microsoft.com/office/word/2018/wordml" xmlns:w16sdtdh="http://schemas.microsoft.com/office/word/2020/wordml/sdtdatahash" xmlns:w16se="http://schemas.microsoft.com/office/word/2015/wordml/symex" xmlns:wpg="http://schemas.microsoft.com/office/word/2010/wordprocessingGroup" xmlns:wpi="http://schemas.microsoft.com/office/word/2010/wordprocessingInk" xmlns:wne="http://schemas.microsoft.com/office/word/2006/wordml" xmlns:wps="http://schemas.microsoft.com/office/word/2010/wordprocessingShape" mc:Ignorable="w14 w15 w16se w16cid w16 w16cex w16sdtdh wp14">
   <w:body>
     <w:p>
       <w:pPr>
@@ -68,6 +68,7 @@
         <w:rPr>
           <w:sz w:val="28"/>
           <w:szCs w:val="28"/>
+          <w:highlight w:val="yellow"/>
         </w:rPr>
       </w:pPr>
       <w:r>
@@ -75,6 +76,7 @@
           <w:color w:val="FF0000"/>
           <w:sz w:val="28"/>
           <w:szCs w:val="28"/>
+          <w:highlight w:val="yellow"/>
         </w:rPr>
         <w:t>UC01</w:t>
       </w:r>
@@ -82,6 +84,7 @@
         <w:rPr>
           <w:sz w:val="28"/>
           <w:szCs w:val="28"/>
+          <w:highlight w:val="yellow"/>
         </w:rPr>
         <w:t xml:space="preserve">: </w:t>
       </w:r>
@@ -89,6 +92,7 @@
         <w:rPr>
           <w:sz w:val="28"/>
           <w:szCs w:val="28"/>
+          <w:highlight w:val="yellow"/>
         </w:rPr>
         <w:t>Đăng kí (đăng kí bình thường, không có đăng nhập bằng fb hay gmail đâu)</w:t>
       </w:r>
@@ -103,6 +107,7 @@
         <w:rPr>
           <w:sz w:val="28"/>
           <w:szCs w:val="28"/>
+          <w:highlight w:val="yellow"/>
         </w:rPr>
       </w:pPr>
       <w:r>
@@ -110,6 +115,7 @@
           <w:color w:val="FF0000"/>
           <w:sz w:val="28"/>
           <w:szCs w:val="28"/>
+          <w:highlight w:val="yellow"/>
         </w:rPr>
         <w:t>UC 02</w:t>
       </w:r>
@@ -117,6 +123,7 @@
         <w:rPr>
           <w:sz w:val="28"/>
           <w:szCs w:val="28"/>
+          <w:highlight w:val="yellow"/>
         </w:rPr>
         <w:t xml:space="preserve">: </w:t>
       </w:r>
@@ -124,6 +131,7 @@
         <w:rPr>
           <w:sz w:val="28"/>
           <w:szCs w:val="28"/>
+          <w:highlight w:val="yellow"/>
         </w:rPr>
         <w:t>Đăng nhập (Khi đăng nhập sẽ có lựa chọn đăng nhập với tư cách người thuê nhà hay chủ nhà trọ)</w:t>
       </w:r>
@@ -290,6 +298,7 @@
         <w:rPr>
           <w:sz w:val="28"/>
           <w:szCs w:val="28"/>
+          <w:highlight w:val="yellow"/>
         </w:rPr>
         <w:t>+phía góc trên cùng bên phải có nút đăng nhập, đăng kí, ấn vào mỗi nút thì ra tương ứng màn hình đăng nhập và đăng kí</w:t>
       </w:r>
@@ -664,6 +673,7 @@
           <w:color w:val="FF0000"/>
           <w:sz w:val="28"/>
           <w:szCs w:val="28"/>
+          <w:highlight w:val="yellow"/>
         </w:rPr>
       </w:pPr>
       <w:r>
@@ -671,6 +681,7 @@
           <w:color w:val="FF0000"/>
           <w:sz w:val="28"/>
           <w:szCs w:val="28"/>
+          <w:highlight w:val="yellow"/>
         </w:rPr>
         <w:t>UC0</w:t>
       </w:r>
@@ -679,6 +690,7 @@
           <w:color w:val="FF0000"/>
           <w:sz w:val="28"/>
           <w:szCs w:val="28"/>
+          <w:highlight w:val="yellow"/>
         </w:rPr>
         <w:t>6</w:t>
       </w:r>
@@ -687,6 +699,7 @@
           <w:color w:val="FF0000"/>
           <w:sz w:val="28"/>
           <w:szCs w:val="28"/>
+          <w:highlight w:val="yellow"/>
         </w:rPr>
         <w:t xml:space="preserve">: </w:t>
       </w:r>
@@ -695,6 +708,7 @@
           <w:color w:val="FF0000"/>
           <w:sz w:val="28"/>
           <w:szCs w:val="28"/>
+          <w:highlight w:val="yellow"/>
         </w:rPr>
         <w:t>Đăng xuất</w:t>
       </w:r>
@@ -1551,12 +1565,14 @@
         <w:rPr>
           <w:sz w:val="28"/>
           <w:szCs w:val="28"/>
-        </w:rPr>
-      </w:pPr>
-      <w:r>
-        <w:rPr>
-          <w:sz w:val="28"/>
-          <w:szCs w:val="28"/>
+          <w:highlight w:val="yellow"/>
+        </w:rPr>
+      </w:pPr>
+      <w:r>
+        <w:rPr>
+          <w:sz w:val="28"/>
+          <w:szCs w:val="28"/>
+          <w:highlight w:val="yellow"/>
         </w:rPr>
         <w:t>UC: Quản lí phòng trọ (</w:t>
       </w:r>
@@ -1564,6 +1580,7 @@
         <w:rPr>
           <w:sz w:val="28"/>
           <w:szCs w:val="28"/>
+          <w:highlight w:val="yellow"/>
         </w:rPr>
         <w:t xml:space="preserve"> UC này phân rã ra làm 4 u</w:t>
       </w:r>
@@ -1571,6 +1588,7 @@
         <w:rPr>
           <w:sz w:val="28"/>
           <w:szCs w:val="28"/>
+          <w:highlight w:val="yellow"/>
         </w:rPr>
         <w:t>c</w:t>
       </w:r>
@@ -1578,6 +1596,7 @@
         <w:rPr>
           <w:sz w:val="28"/>
           <w:szCs w:val="28"/>
+          <w:highlight w:val="yellow"/>
         </w:rPr>
         <w:t xml:space="preserve"> con: </w:t>
       </w:r>
@@ -1585,6 +1604,7 @@
         <w:rPr>
           <w:sz w:val="28"/>
           <w:szCs w:val="28"/>
+          <w:highlight w:val="yellow"/>
         </w:rPr>
         <w:t>1</w:t>
       </w:r>
@@ -1592,6 +1612,7 @@
         <w:rPr>
           <w:sz w:val="28"/>
           <w:szCs w:val="28"/>
+          <w:highlight w:val="yellow"/>
         </w:rPr>
         <w:t>6</w:t>
       </w:r>
@@ -1599,6 +1620,7 @@
         <w:rPr>
           <w:sz w:val="28"/>
           <w:szCs w:val="28"/>
+          <w:highlight w:val="yellow"/>
         </w:rPr>
         <w:t xml:space="preserve">. </w:t>
       </w:r>
@@ -1606,6 +1628,7 @@
         <w:rPr>
           <w:sz w:val="28"/>
           <w:szCs w:val="28"/>
+          <w:highlight w:val="yellow"/>
         </w:rPr>
         <w:t xml:space="preserve">xem, </w:t>
       </w:r>
@@ -1613,6 +1636,7 @@
         <w:rPr>
           <w:sz w:val="28"/>
           <w:szCs w:val="28"/>
+          <w:highlight w:val="yellow"/>
         </w:rPr>
         <w:t>1</w:t>
       </w:r>
@@ -1620,6 +1644,7 @@
         <w:rPr>
           <w:sz w:val="28"/>
           <w:szCs w:val="28"/>
+          <w:highlight w:val="yellow"/>
         </w:rPr>
         <w:t>7</w:t>
       </w:r>
@@ -1627,6 +1652,7 @@
         <w:rPr>
           <w:sz w:val="28"/>
           <w:szCs w:val="28"/>
+          <w:highlight w:val="yellow"/>
         </w:rPr>
         <w:t xml:space="preserve">. </w:t>
       </w:r>
@@ -1634,6 +1660,7 @@
         <w:rPr>
           <w:sz w:val="28"/>
           <w:szCs w:val="28"/>
+          <w:highlight w:val="yellow"/>
         </w:rPr>
         <w:t xml:space="preserve">thêm, </w:t>
       </w:r>
@@ -1641,6 +1668,7 @@
         <w:rPr>
           <w:sz w:val="28"/>
           <w:szCs w:val="28"/>
+          <w:highlight w:val="yellow"/>
         </w:rPr>
         <w:t>18</w:t>
       </w:r>
@@ -1648,6 +1676,7 @@
         <w:rPr>
           <w:sz w:val="28"/>
           <w:szCs w:val="28"/>
+          <w:highlight w:val="yellow"/>
         </w:rPr>
         <w:t xml:space="preserve">. </w:t>
       </w:r>
@@ -1655,6 +1684,7 @@
         <w:rPr>
           <w:sz w:val="28"/>
           <w:szCs w:val="28"/>
+          <w:highlight w:val="yellow"/>
         </w:rPr>
         <w:t xml:space="preserve">sửa, </w:t>
       </w:r>
@@ -1662,6 +1692,7 @@
         <w:rPr>
           <w:sz w:val="28"/>
           <w:szCs w:val="28"/>
+          <w:highlight w:val="yellow"/>
         </w:rPr>
         <w:t>19</w:t>
       </w:r>
@@ -1669,6 +1700,7 @@
         <w:rPr>
           <w:sz w:val="28"/>
           <w:szCs w:val="28"/>
+          <w:highlight w:val="yellow"/>
         </w:rPr>
         <w:t xml:space="preserve">. </w:t>
       </w:r>
@@ -1676,6 +1708,7 @@
         <w:rPr>
           <w:sz w:val="28"/>
           <w:szCs w:val="28"/>
+          <w:highlight w:val="yellow"/>
         </w:rPr>
         <w:t>xóa)</w:t>
       </w:r>
@@ -2867,7 +2900,7 @@
 </file>
 
 <file path=word/numbering.xml><?xml version="1.0" encoding="utf-8"?>
-<w:numbering xmlns:wpc="http://schemas.microsoft.com/office/word/2010/wordprocessingCanvas" xmlns:cx="http://schemas.microsoft.com/office/drawing/2014/chartex" xmlns:cx1="http://schemas.microsoft.com/office/drawing/2015/9/8/chartex" xmlns:cx2="http://schemas.microsoft.com/office/drawing/2015/10/21/chartex" xmlns:cx3="http://schemas.microsoft.com/office/drawing/2016/5/9/chartex" xmlns:cx4="http://schemas.microsoft.com/office/drawing/2016/5/10/chartex" xmlns:cx5="http://schemas.microsoft.com/office/drawing/2016/5/11/chartex" xmlns:cx6="http://schemas.microsoft.com/office/drawing/2016/5/12/chartex" xmlns:cx7="http://schemas.microsoft.com/office/drawing/2016/5/13/chartex" xmlns:cx8="http://schemas.microsoft.com/office/drawing/2016/5/14/chartex" xmlns:mc="http://schemas.openxmlformats.org/markup-compatibility/2006" xmlns:aink="http://schemas.microsoft.com/office/drawing/2016/ink" xmlns:am3d="http://schemas.microsoft.com/office/drawing/2017/model3d" xmlns:o="urn:schemas-microsoft-com:office:office" xmlns:r="http://schemas.openxmlformats.org/officeDocument/2006/relationships" xmlns:m="http://schemas.openxmlformats.org/officeDocument/2006/math" xmlns:v="urn:schemas-microsoft-com:vml" xmlns:wp14="http://schemas.microsoft.com/office/word/2010/wordprocessingDrawing" xmlns:wp="http://schemas.openxmlformats.org/drawingml/2006/wordprocessingDrawing" xmlns:w10="urn:schemas-microsoft-com:office:word" xmlns:w="http://schemas.openxmlformats.org/wordprocessingml/2006/main" xmlns:w14="http://schemas.microsoft.com/office/word/2010/wordml" xmlns:w15="http://schemas.microsoft.com/office/word/2012/wordml" xmlns:w16cex="http://schemas.microsoft.com/office/word/2018/wordml/cex" xmlns:w16cid="http://schemas.microsoft.com/office/word/2016/wordml/cid" xmlns:w16="http://schemas.microsoft.com/office/word/2018/wordml" xmlns:w16se="http://schemas.microsoft.com/office/word/2015/wordml/symex" xmlns:wpg="http://schemas.microsoft.com/office/word/2010/wordprocessingGroup" xmlns:wpi="http://schemas.microsoft.com/office/word/2010/wordprocessingInk" xmlns:wne="http://schemas.microsoft.com/office/word/2006/wordml" xmlns:wps="http://schemas.microsoft.com/office/word/2010/wordprocessingShape" mc:Ignorable="w14 w15 w16se w16cid w16 w16cex wp14">
+<w:numbering xmlns:wpc="http://schemas.microsoft.com/office/word/2010/wordprocessingCanvas" xmlns:cx="http://schemas.microsoft.com/office/drawing/2014/chartex" xmlns:cx1="http://schemas.microsoft.com/office/drawing/2015/9/8/chartex" xmlns:cx2="http://schemas.microsoft.com/office/drawing/2015/10/21/chartex" xmlns:cx3="http://schemas.microsoft.com/office/drawing/2016/5/9/chartex" xmlns:cx4="http://schemas.microsoft.com/office/drawing/2016/5/10/chartex" xmlns:cx5="http://schemas.microsoft.com/office/drawing/2016/5/11/chartex" xmlns:cx6="http://schemas.microsoft.com/office/drawing/2016/5/12/chartex" xmlns:cx7="http://schemas.microsoft.com/office/drawing/2016/5/13/chartex" xmlns:cx8="http://schemas.microsoft.com/office/drawing/2016/5/14/chartex" xmlns:mc="http://schemas.openxmlformats.org/markup-compatibility/2006" xmlns:aink="http://schemas.microsoft.com/office/drawing/2016/ink" xmlns:am3d="http://schemas.microsoft.com/office/drawing/2017/model3d" xmlns:o="urn:schemas-microsoft-com:office:office" xmlns:r="http://schemas.openxmlformats.org/officeDocument/2006/relationships" xmlns:m="http://schemas.openxmlformats.org/officeDocument/2006/math" xmlns:v="urn:schemas-microsoft-com:vml" xmlns:wp14="http://schemas.microsoft.com/office/word/2010/wordprocessingDrawing" xmlns:wp="http://schemas.openxmlformats.org/drawingml/2006/wordprocessingDrawing" xmlns:w10="urn:schemas-microsoft-com:office:word" xmlns:w="http://schemas.openxmlformats.org/wordprocessingml/2006/main" xmlns:w14="http://schemas.microsoft.com/office/word/2010/wordml" xmlns:w15="http://schemas.microsoft.com/office/word/2012/wordml" xmlns:w16cex="http://schemas.microsoft.com/office/word/2018/wordml/cex" xmlns:w16cid="http://schemas.microsoft.com/office/word/2016/wordml/cid" xmlns:w16="http://schemas.microsoft.com/office/word/2018/wordml" xmlns:w16sdtdh="http://schemas.microsoft.com/office/word/2020/wordml/sdtdatahash" xmlns:w16se="http://schemas.microsoft.com/office/word/2015/wordml/symex" xmlns:wpg="http://schemas.microsoft.com/office/word/2010/wordprocessingGroup" xmlns:wpi="http://schemas.microsoft.com/office/word/2010/wordprocessingInk" xmlns:wne="http://schemas.microsoft.com/office/word/2006/wordml" xmlns:wps="http://schemas.microsoft.com/office/word/2010/wordprocessingShape" mc:Ignorable="w14 w15 w16se w16cid w16 w16cex w16sdtdh wp14">
   <w:abstractNum w:abstractNumId="0" w15:restartNumberingAfterBreak="0">
     <w:nsid w:val="059D7B60"/>
     <w:multiLevelType w:val="hybridMultilevel"/>
@@ -4124,7 +4157,7 @@
 </file>
 
 <file path=word/styles.xml><?xml version="1.0" encoding="utf-8"?>
-<w:styles xmlns:mc="http://schemas.openxmlformats.org/markup-compatibility/2006" xmlns:r="http://schemas.openxmlformats.org/officeDocument/2006/relationships" xmlns:w="http://schemas.openxmlformats.org/wordprocessingml/2006/main" xmlns:w14="http://schemas.microsoft.com/office/word/2010/wordml" xmlns:w15="http://schemas.microsoft.com/office/word/2012/wordml" xmlns:w16cex="http://schemas.microsoft.com/office/word/2018/wordml/cex" xmlns:w16cid="http://schemas.microsoft.com/office/word/2016/wordml/cid" xmlns:w16="http://schemas.microsoft.com/office/word/2018/wordml" xmlns:w16se="http://schemas.microsoft.com/office/word/2015/wordml/symex" mc:Ignorable="w14 w15 w16se w16cid w16 w16cex">
+<w:styles xmlns:mc="http://schemas.openxmlformats.org/markup-compatibility/2006" xmlns:r="http://schemas.openxmlformats.org/officeDocument/2006/relationships" xmlns:w="http://schemas.openxmlformats.org/wordprocessingml/2006/main" xmlns:w14="http://schemas.microsoft.com/office/word/2010/wordml" xmlns:w15="http://schemas.microsoft.com/office/word/2012/wordml" xmlns:w16cex="http://schemas.microsoft.com/office/word/2018/wordml/cex" xmlns:w16cid="http://schemas.microsoft.com/office/word/2016/wordml/cid" xmlns:w16="http://schemas.microsoft.com/office/word/2018/wordml" xmlns:w16sdtdh="http://schemas.microsoft.com/office/word/2020/wordml/sdtdatahash" xmlns:w16se="http://schemas.microsoft.com/office/word/2015/wordml/symex" mc:Ignorable="w14 w15 w16se w16cid w16 w16cex w16sdtdh">
   <w:docDefaults>
     <w:rPrDefault>
       <w:rPr>
@@ -4859,6 +4892,15 @@
 </file>
 
 <file path=customXml/item1.xml><?xml version="1.0" encoding="utf-8"?>
+<?mso-contentType ?>
+<FormTemplates xmlns="http://schemas.microsoft.com/sharepoint/v3/contenttype/forms">
+  <Display>DocumentLibraryForm</Display>
+  <Edit>DocumentLibraryForm</Edit>
+  <New>DocumentLibraryForm</New>
+</FormTemplates>
+</file>
+
+<file path=customXml/item2.xml><?xml version="1.0" encoding="utf-8"?>
 <ct:contentTypeSchema xmlns:ct="http://schemas.microsoft.com/office/2006/metadata/contentType" xmlns:ma="http://schemas.microsoft.com/office/2006/metadata/properties/metaAttributes" ct:_="" ma:_="" ma:contentTypeName="Document" ma:contentTypeID="0x01010049C59F5A38117740943B8FF3EDCD6F2C" ma:contentTypeVersion="8" ma:contentTypeDescription="Create a new document." ma:contentTypeScope="" ma:versionID="2054ed03fc1093ce5234004d63a60707">
   <xsd:schema xmlns:xsd="http://www.w3.org/2001/XMLSchema" xmlns:xs="http://www.w3.org/2001/XMLSchema" xmlns:p="http://schemas.microsoft.com/office/2006/metadata/properties" xmlns:ns3="f1328958-14dd-490d-9bef-36e057722720" xmlns:ns4="9205abd2-4666-4b5e-aa92-3b275006cfaf" targetNamespace="http://schemas.microsoft.com/office/2006/metadata/properties" ma:root="true" ma:fieldsID="65fee9675d94d35ee59408a0c285991c" ns3:_="" ns4:_="">
     <xsd:import namespace="f1328958-14dd-490d-9bef-36e057722720"/>
@@ -5049,15 +5091,6 @@
 </ct:contentTypeSchema>
 </file>
 
-<file path=customXml/item2.xml><?xml version="1.0" encoding="utf-8"?>
-<?mso-contentType ?>
-<FormTemplates xmlns="http://schemas.microsoft.com/sharepoint/v3/contenttype/forms">
-  <Display>DocumentLibraryForm</Display>
-  <Edit>DocumentLibraryForm</Edit>
-  <New>DocumentLibraryForm</New>
-</FormTemplates>
-</file>
-
 <file path=customXml/item3.xml><?xml version="1.0" encoding="utf-8"?>
 <p:properties xmlns:p="http://schemas.microsoft.com/office/2006/metadata/properties" xmlns:xsi="http://www.w3.org/2001/XMLSchema-instance" xmlns:pc="http://schemas.microsoft.com/office/infopath/2007/PartnerControls">
   <documentManagement/>
@@ -5065,6 +5098,14 @@
 </file>
 
 <file path=customXml/itemProps1.xml><?xml version="1.0" encoding="utf-8"?>
+<ds:datastoreItem xmlns:ds="http://schemas.openxmlformats.org/officeDocument/2006/customXml" ds:itemID="{633B1C31-7001-4E47-9A1F-A9443384C820}">
+  <ds:schemaRefs>
+    <ds:schemaRef ds:uri="http://schemas.microsoft.com/sharepoint/v3/contenttype/forms"/>
+  </ds:schemaRefs>
+</ds:datastoreItem>
+</file>
+
+<file path=customXml/itemProps2.xml><?xml version="1.0" encoding="utf-8"?>
 <ds:datastoreItem xmlns:ds="http://schemas.openxmlformats.org/officeDocument/2006/customXml" ds:itemID="{9D0F32A6-1880-42AA-AF35-F1F6C9521A65}">
   <ds:schemaRefs>
     <ds:schemaRef ds:uri="http://schemas.microsoft.com/office/2006/metadata/contentType"/>
@@ -5083,14 +5124,6 @@
 </ds:datastoreItem>
 </file>
 
-<file path=customXml/itemProps2.xml><?xml version="1.0" encoding="utf-8"?>
-<ds:datastoreItem xmlns:ds="http://schemas.openxmlformats.org/officeDocument/2006/customXml" ds:itemID="{633B1C31-7001-4E47-9A1F-A9443384C820}">
-  <ds:schemaRefs>
-    <ds:schemaRef ds:uri="http://schemas.microsoft.com/sharepoint/v3/contenttype/forms"/>
-  </ds:schemaRefs>
-</ds:datastoreItem>
-</file>
-
 <file path=customXml/itemProps3.xml><?xml version="1.0" encoding="utf-8"?>
 <ds:datastoreItem xmlns:ds="http://schemas.openxmlformats.org/officeDocument/2006/customXml" ds:itemID="{51DC9D31-9D3B-4B00-BE58-80FE7EBBBD57}">
   <ds:schemaRefs>

</xml_diff>

<commit_message>
Fix issue delete room
</commit_message>
<xml_diff>
--- a/00 Docs/Usecase.docx
+++ b/00 Docs/Usecase.docx
@@ -1370,8 +1370,16 @@
         <w:rPr>
           <w:sz w:val="28"/>
           <w:szCs w:val="28"/>
-        </w:rPr>
-        <w:t>Đăng xuất,</w:t>
+          <w:highlight w:val="yellow"/>
+        </w:rPr>
+        <w:t>Đăng xuất</w:t>
+      </w:r>
+      <w:r>
+        <w:rPr>
+          <w:sz w:val="28"/>
+          <w:szCs w:val="28"/>
+        </w:rPr>
+        <w:t>,</w:t>
       </w:r>
       <w:r>
         <w:rPr>
@@ -4892,12 +4900,9 @@
 </file>
 
 <file path=customXml/item1.xml><?xml version="1.0" encoding="utf-8"?>
-<?mso-contentType ?>
-<FormTemplates xmlns="http://schemas.microsoft.com/sharepoint/v3/contenttype/forms">
-  <Display>DocumentLibraryForm</Display>
-  <Edit>DocumentLibraryForm</Edit>
-  <New>DocumentLibraryForm</New>
-</FormTemplates>
+<p:properties xmlns:p="http://schemas.microsoft.com/office/2006/metadata/properties" xmlns:xsi="http://www.w3.org/2001/XMLSchema-instance" xmlns:pc="http://schemas.microsoft.com/office/infopath/2007/PartnerControls">
+  <documentManagement/>
+</p:properties>
 </file>
 
 <file path=customXml/item2.xml><?xml version="1.0" encoding="utf-8"?>
@@ -5092,15 +5097,19 @@
 </file>
 
 <file path=customXml/item3.xml><?xml version="1.0" encoding="utf-8"?>
-<p:properties xmlns:p="http://schemas.microsoft.com/office/2006/metadata/properties" xmlns:xsi="http://www.w3.org/2001/XMLSchema-instance" xmlns:pc="http://schemas.microsoft.com/office/infopath/2007/PartnerControls">
-  <documentManagement/>
-</p:properties>
+<?mso-contentType ?>
+<FormTemplates xmlns="http://schemas.microsoft.com/sharepoint/v3/contenttype/forms">
+  <Display>DocumentLibraryForm</Display>
+  <Edit>DocumentLibraryForm</Edit>
+  <New>DocumentLibraryForm</New>
+</FormTemplates>
 </file>
 
 <file path=customXml/itemProps1.xml><?xml version="1.0" encoding="utf-8"?>
-<ds:datastoreItem xmlns:ds="http://schemas.openxmlformats.org/officeDocument/2006/customXml" ds:itemID="{633B1C31-7001-4E47-9A1F-A9443384C820}">
+<ds:datastoreItem xmlns:ds="http://schemas.openxmlformats.org/officeDocument/2006/customXml" ds:itemID="{51DC9D31-9D3B-4B00-BE58-80FE7EBBBD57}">
   <ds:schemaRefs>
-    <ds:schemaRef ds:uri="http://schemas.microsoft.com/sharepoint/v3/contenttype/forms"/>
+    <ds:schemaRef ds:uri="http://schemas.microsoft.com/office/2006/metadata/properties"/>
+    <ds:schemaRef ds:uri="http://schemas.microsoft.com/office/infopath/2007/PartnerControls"/>
   </ds:schemaRefs>
 </ds:datastoreItem>
 </file>
@@ -5125,10 +5134,9 @@
 </file>
 
 <file path=customXml/itemProps3.xml><?xml version="1.0" encoding="utf-8"?>
-<ds:datastoreItem xmlns:ds="http://schemas.openxmlformats.org/officeDocument/2006/customXml" ds:itemID="{51DC9D31-9D3B-4B00-BE58-80FE7EBBBD57}">
+<ds:datastoreItem xmlns:ds="http://schemas.openxmlformats.org/officeDocument/2006/customXml" ds:itemID="{633B1C31-7001-4E47-9A1F-A9443384C820}">
   <ds:schemaRefs>
-    <ds:schemaRef ds:uri="http://schemas.microsoft.com/office/2006/metadata/properties"/>
-    <ds:schemaRef ds:uri="http://schemas.microsoft.com/office/infopath/2007/PartnerControls"/>
+    <ds:schemaRef ds:uri="http://schemas.microsoft.com/sharepoint/v3/contenttype/forms"/>
   </ds:schemaRefs>
 </ds:datastoreItem>
 </file>
</xml_diff>